<commit_message>
Correzione sintassi CMv0.05 e DocReq_0.01
</commit_message>
<xml_diff>
--- a/Documentazione/CM/CMv0.05.docx
+++ b/Documentazione/CM/CMv0.05.docx
@@ -1905,7 +1905,8 @@
     <w:sdt>
       <w:sdtPr>
         <w:rPr>
-          <w:rFonts w:eastAsiaTheme="minorHAnsi"/>
+          <w:rFonts w:asciiTheme="minorHAnsi" w:eastAsiaTheme="minorHAnsi" w:hAnsiTheme="minorHAnsi" w:cstheme="minorBidi"/>
+          <w:b w:val="0"/>
           <w:noProof w:val="0"/>
           <w:sz w:val="22"/>
           <w:szCs w:val="22"/>
@@ -1919,7 +1920,6 @@
       </w:sdtPr>
       <w:sdtEndPr>
         <w:rPr>
-          <w:b w:val="0"/>
           <w:bCs/>
         </w:rPr>
       </w:sdtEndPr>
@@ -3726,7 +3726,6 @@
       </w:pPr>
       <w:bookmarkStart w:id="1" w:name="_Toc532375469"/>
       <w:bookmarkStart w:id="2" w:name="_Hlk532375721"/>
-      <w:bookmarkStart w:id="3" w:name="_GoBack"/>
       <w:r>
         <w:rPr>
           <w:rFonts w:ascii="Arial" w:hAnsi="Arial" w:cs="Arial"/>
@@ -3777,7 +3776,6 @@
       </w:r>
     </w:p>
     <w:bookmarkEnd w:id="2"/>
-    <w:bookmarkEnd w:id="3"/>
     <w:p>
       <w:pPr>
         <w:rPr>
@@ -3818,11 +3816,11 @@
       <w:pPr>
         <w:pStyle w:val="Titolo2"/>
       </w:pPr>
-      <w:bookmarkStart w:id="4" w:name="_Toc532375470"/>
+      <w:bookmarkStart w:id="3" w:name="_Toc532375470"/>
       <w:r>
         <w:t>1.1 Il gruppo di lavoro</w:t>
       </w:r>
-      <w:bookmarkEnd w:id="4"/>
+      <w:bookmarkEnd w:id="3"/>
     </w:p>
     <w:p>
       <w:pPr>
@@ -4003,11 +4001,11 @@
       <w:pPr>
         <w:pStyle w:val="Titolo2"/>
       </w:pPr>
-      <w:bookmarkStart w:id="5" w:name="_Toc532375471"/>
+      <w:bookmarkStart w:id="4" w:name="_Toc532375471"/>
       <w:r>
         <w:t>1.2 Analisi delle competenze</w:t>
       </w:r>
-      <w:bookmarkEnd w:id="5"/>
+      <w:bookmarkEnd w:id="4"/>
     </w:p>
     <w:p>
       <w:pPr>
@@ -6220,12 +6218,12 @@
       <w:pPr>
         <w:pStyle w:val="Titolo2"/>
       </w:pPr>
-      <w:bookmarkStart w:id="6" w:name="_Toc532375472"/>
+      <w:bookmarkStart w:id="5" w:name="_Toc532375472"/>
       <w:r>
         <w:lastRenderedPageBreak/>
         <w:t>1.3 Assegnamento dei ruoli</w:t>
       </w:r>
-      <w:bookmarkEnd w:id="6"/>
+      <w:bookmarkEnd w:id="5"/>
     </w:p>
     <w:p>
       <w:pPr>
@@ -6985,11 +6983,11 @@
       <w:pPr>
         <w:pStyle w:val="Titolo2"/>
       </w:pPr>
-      <w:bookmarkStart w:id="7" w:name="_Toc532375473"/>
+      <w:bookmarkStart w:id="6" w:name="_Toc532375473"/>
       <w:r>
         <w:t>1.4 Metodi di comunicazione</w:t>
       </w:r>
-      <w:bookmarkEnd w:id="7"/>
+      <w:bookmarkEnd w:id="6"/>
       <w:r>
         <w:br/>
       </w:r>
@@ -7112,7 +7110,7 @@
           <w:color w:val="000000" w:themeColor="text1"/>
         </w:rPr>
       </w:pPr>
-      <w:bookmarkStart w:id="8" w:name="_Toc532375474"/>
+      <w:bookmarkStart w:id="7" w:name="_Toc532375474"/>
       <w:r>
         <w:rPr>
           <w:rFonts w:ascii="Arial" w:hAnsi="Arial" w:cs="Arial"/>
@@ -7121,7 +7119,7 @@
         </w:rPr>
         <w:t>2 - Definizione degli Item del CM</w:t>
       </w:r>
-      <w:bookmarkEnd w:id="8"/>
+      <w:bookmarkEnd w:id="7"/>
     </w:p>
     <w:p>
       <w:pPr>
@@ -7552,11 +7550,11 @@
           <w:szCs w:val="24"/>
         </w:rPr>
       </w:pPr>
-      <w:bookmarkStart w:id="9" w:name="_Toc532375475"/>
+      <w:bookmarkStart w:id="8" w:name="_Toc532375475"/>
       <w:r>
         <w:t>2.1 Il CM</w:t>
       </w:r>
-      <w:bookmarkEnd w:id="9"/>
+      <w:bookmarkEnd w:id="8"/>
     </w:p>
     <w:p>
       <w:pPr>
@@ -8024,11 +8022,11 @@
       <w:pPr>
         <w:pStyle w:val="Titolo2"/>
       </w:pPr>
-      <w:bookmarkStart w:id="10" w:name="_Toc532375476"/>
+      <w:bookmarkStart w:id="9" w:name="_Toc532375476"/>
       <w:r>
         <w:t>2.2 Ruoli nel gruppo</w:t>
       </w:r>
-      <w:bookmarkEnd w:id="10"/>
+      <w:bookmarkEnd w:id="9"/>
     </w:p>
     <w:p>
       <w:pPr>
@@ -8076,11 +8074,11 @@
       <w:pPr>
         <w:pStyle w:val="Titolo2"/>
       </w:pPr>
-      <w:bookmarkStart w:id="11" w:name="_Toc532375477"/>
+      <w:bookmarkStart w:id="10" w:name="_Toc532375477"/>
       <w:r>
         <w:t>2.3 Software utilizzato dal gruppo</w:t>
       </w:r>
-      <w:bookmarkEnd w:id="11"/>
+      <w:bookmarkEnd w:id="10"/>
     </w:p>
     <w:p>
       <w:pPr>
@@ -8515,15 +8513,6 @@
       <w:pPr>
         <w:rPr>
           <w:rFonts w:ascii="Arial" w:hAnsi="Arial" w:cs="Arial"/>
-          <w:sz w:val="24"/>
-          <w:szCs w:val="24"/>
-        </w:rPr>
-      </w:pPr>
-    </w:p>
-    <w:p>
-      <w:pPr>
-        <w:rPr>
-          <w:rFonts w:ascii="Arial" w:hAnsi="Arial" w:cs="Arial"/>
         </w:rPr>
       </w:pPr>
     </w:p>
@@ -8531,11 +8520,11 @@
       <w:pPr>
         <w:pStyle w:val="Titolo2"/>
       </w:pPr>
-      <w:bookmarkStart w:id="12" w:name="_Toc532375478"/>
+      <w:bookmarkStart w:id="11" w:name="_Toc532375478"/>
       <w:r>
         <w:t>2.4 Verbali Interni</w:t>
       </w:r>
-      <w:bookmarkEnd w:id="12"/>
+      <w:bookmarkEnd w:id="11"/>
       <w:r>
         <w:br/>
       </w:r>
@@ -8898,29 +8887,20 @@
           <w:sz w:val="24"/>
           <w:szCs w:val="24"/>
         </w:rPr>
-        <w:lastRenderedPageBreak/>
         <w:tab/>
         <w:t>/Documentazione/Verbali Interni</w:t>
       </w:r>
     </w:p>
     <w:p>
       <w:pPr>
-        <w:rPr>
-          <w:rFonts w:ascii="Arial" w:hAnsi="Arial" w:cs="Arial"/>
-          <w:sz w:val="24"/>
-          <w:szCs w:val="24"/>
-        </w:rPr>
-      </w:pPr>
-    </w:p>
-    <w:p>
-      <w:pPr>
         <w:pStyle w:val="Titolo2"/>
       </w:pPr>
-      <w:bookmarkStart w:id="13" w:name="_Toc532375479"/>
-      <w:r>
+      <w:bookmarkStart w:id="12" w:name="_Toc532375479"/>
+      <w:r>
+        <w:lastRenderedPageBreak/>
         <w:t>2.5 Verbali Esterni</w:t>
       </w:r>
-      <w:bookmarkEnd w:id="13"/>
+      <w:bookmarkEnd w:id="12"/>
     </w:p>
     <w:p>
       <w:pPr>
@@ -9305,10 +9285,25 @@
           <w:szCs w:val="24"/>
         </w:rPr>
       </w:pPr>
-      <w:bookmarkStart w:id="14" w:name="_Toc532375480"/>
+      <w:bookmarkStart w:id="13" w:name="_Toc532375480"/>
       <w:r>
         <w:t>2.6 Convenzioni nella nominazione dei file</w:t>
       </w:r>
+      <w:bookmarkEnd w:id="13"/>
+    </w:p>
+    <w:p>
+      <w:pPr>
+        <w:pStyle w:val="Titolo2"/>
+      </w:pPr>
+    </w:p>
+    <w:p>
+      <w:pPr>
+        <w:pStyle w:val="Titolo2"/>
+      </w:pPr>
+      <w:bookmarkStart w:id="14" w:name="_Toc532375481"/>
+      <w:r>
+        <w:t>2.7 Convenzioni nel codice</w:t>
+      </w:r>
       <w:bookmarkEnd w:id="14"/>
     </w:p>
     <w:p>
@@ -9320,9 +9315,17 @@
       <w:pPr>
         <w:pStyle w:val="Titolo2"/>
       </w:pPr>
-      <w:bookmarkStart w:id="15" w:name="_Toc532375481"/>
-      <w:r>
-        <w:t>2.7 Convenzioni nel codice</w:t>
+      <w:bookmarkStart w:id="15" w:name="_Toc532375482"/>
+      <w:r>
+        <w:t xml:space="preserve">2.8 Change </w:t>
+      </w:r>
+      <w:proofErr w:type="spellStart"/>
+      <w:r>
+        <w:t>Request</w:t>
+      </w:r>
+      <w:proofErr w:type="spellEnd"/>
+      <w:r>
+        <w:t xml:space="preserve"> Form</w:t>
       </w:r>
       <w:bookmarkEnd w:id="15"/>
     </w:p>
@@ -9335,34 +9338,11 @@
       <w:pPr>
         <w:pStyle w:val="Titolo2"/>
       </w:pPr>
-      <w:bookmarkStart w:id="16" w:name="_Toc532375482"/>
-      <w:r>
-        <w:t xml:space="preserve">2.8 Change </w:t>
-      </w:r>
-      <w:proofErr w:type="spellStart"/>
-      <w:r>
-        <w:t>Request</w:t>
-      </w:r>
-      <w:proofErr w:type="spellEnd"/>
-      <w:r>
-        <w:t xml:space="preserve"> Form</w:t>
+      <w:bookmarkStart w:id="16" w:name="_Toc532375483"/>
+      <w:r>
+        <w:t>2.9 Documentazione del sistema</w:t>
       </w:r>
       <w:bookmarkEnd w:id="16"/>
-    </w:p>
-    <w:p>
-      <w:pPr>
-        <w:pStyle w:val="Titolo2"/>
-      </w:pPr>
-    </w:p>
-    <w:p>
-      <w:pPr>
-        <w:pStyle w:val="Titolo2"/>
-      </w:pPr>
-      <w:bookmarkStart w:id="17" w:name="_Toc532375483"/>
-      <w:r>
-        <w:t>2.9 Documentazione del sistema</w:t>
-      </w:r>
-      <w:bookmarkEnd w:id="17"/>
     </w:p>
     <w:p>
       <w:pPr>
@@ -9449,7 +9429,25 @@
           <w:sz w:val="24"/>
           <w:szCs w:val="24"/>
         </w:rPr>
-        <w:t>Diagrammi UML del sistema (DFD, Casi d’Uso eccetera)</w:t>
+        <w:t>Diagrammi UML del sistema (DFD, Casi d’Us</w:t>
+      </w:r>
+      <w:r>
+        <w:rPr>
+          <w:rFonts w:ascii="Arial" w:hAnsi="Arial" w:cs="Arial"/>
+          <w:sz w:val="24"/>
+          <w:szCs w:val="24"/>
+        </w:rPr>
+        <w:t>o, Diagramma delle classi…</w:t>
+      </w:r>
+      <w:bookmarkStart w:id="17" w:name="_GoBack"/>
+      <w:bookmarkEnd w:id="17"/>
+      <w:r>
+        <w:rPr>
+          <w:rFonts w:ascii="Arial" w:hAnsi="Arial" w:cs="Arial"/>
+          <w:sz w:val="24"/>
+          <w:szCs w:val="24"/>
+        </w:rPr>
+        <w:t>)</w:t>
       </w:r>
     </w:p>
     <w:p>
@@ -9502,6 +9500,7 @@
           <w:sz w:val="24"/>
           <w:szCs w:val="24"/>
         </w:rPr>
+        <w:lastRenderedPageBreak/>
         <w:t>Il documento di specifica dei requisiti seguirà la seguente struttura:</w:t>
       </w:r>
     </w:p>
@@ -10139,7 +10138,6 @@
           <w:sz w:val="24"/>
           <w:szCs w:val="24"/>
         </w:rPr>
-        <w:lastRenderedPageBreak/>
         <w:t>Struttura dell’item:</w:t>
       </w:r>
     </w:p>
@@ -10186,6 +10184,7 @@
           <w:sz w:val="24"/>
           <w:szCs w:val="24"/>
         </w:rPr>
+        <w:lastRenderedPageBreak/>
         <w:t>Sommario</w:t>
       </w:r>
     </w:p>
@@ -10208,15 +10207,7 @@
           <w:sz w:val="24"/>
           <w:szCs w:val="24"/>
         </w:rPr>
-        <w:t>I</w:t>
-      </w:r>
-      <w:r>
-        <w:rPr>
-          <w:rFonts w:ascii="Arial" w:hAnsi="Arial" w:cs="Arial"/>
-          <w:sz w:val="24"/>
-          <w:szCs w:val="24"/>
-        </w:rPr>
-        <w:t>ntroduzione</w:t>
+        <w:t>Introduzione</w:t>
       </w:r>
     </w:p>
     <w:p>
@@ -10284,15 +10275,7 @@
           <w:sz w:val="24"/>
           <w:szCs w:val="24"/>
         </w:rPr>
-        <w:t>Doc</w:t>
-      </w:r>
-      <w:r>
-        <w:rPr>
-          <w:rFonts w:ascii="Arial" w:hAnsi="Arial" w:cs="Arial"/>
-          <w:sz w:val="24"/>
-          <w:szCs w:val="24"/>
-        </w:rPr>
-        <w:t>Test</w:t>
+        <w:t>DocTest</w:t>
       </w:r>
       <w:proofErr w:type="spellEnd"/>
       <w:r>
@@ -10413,15 +10396,7 @@
           <w:szCs w:val="24"/>
         </w:rPr>
         <w:tab/>
-        <w:t xml:space="preserve">/Documentazione/Documenti di Progetto/Documento </w:t>
-      </w:r>
-      <w:r>
-        <w:rPr>
-          <w:rFonts w:ascii="Arial" w:hAnsi="Arial" w:cs="Arial"/>
-          <w:sz w:val="24"/>
-          <w:szCs w:val="24"/>
-        </w:rPr>
-        <w:t>di Testing</w:t>
+        <w:t>/Documentazione/Documenti di Progetto/Documento di Testing</w:t>
       </w:r>
     </w:p>
     <w:p>
@@ -10834,7 +10809,6 @@
           <w:sz w:val="24"/>
           <w:szCs w:val="24"/>
         </w:rPr>
-        <w:lastRenderedPageBreak/>
         <w:tab/>
         <w:t>Proposta di progetto</w:t>
       </w:r>
@@ -10878,6 +10852,7 @@
           <w:sz w:val="24"/>
           <w:szCs w:val="24"/>
         </w:rPr>
+        <w:lastRenderedPageBreak/>
         <w:t>Header</w:t>
       </w:r>
       <w:proofErr w:type="spellEnd"/>
@@ -11522,6 +11497,15 @@
         </w:rPr>
         <w:t>Il software riusato nel nostro prodotto è riportato nella seguente tabella specificante il prodotto riusato, la versione di tale prodotto e lo scopo per il quale è stato usato.</w:t>
       </w:r>
+    </w:p>
+    <w:p>
+      <w:pPr>
+        <w:rPr>
+          <w:rFonts w:ascii="Arial" w:hAnsi="Arial" w:cs="Arial"/>
+          <w:sz w:val="24"/>
+          <w:szCs w:val="24"/>
+        </w:rPr>
+      </w:pPr>
     </w:p>
     <w:p>
       <w:pPr>
@@ -11564,6 +11548,7 @@
                 <w:sz w:val="24"/>
                 <w:szCs w:val="24"/>
               </w:rPr>
+              <w:lastRenderedPageBreak/>
               <w:t>SOFTWARE RIUSATO</w:t>
             </w:r>
           </w:p>
@@ -11668,7 +11653,7 @@
                 <w:sz w:val="24"/>
                 <w:szCs w:val="24"/>
               </w:rPr>
-              <w:t>-</w:t>
+              <w:t>Da definire</w:t>
             </w:r>
           </w:p>
         </w:tc>
@@ -11736,7 +11721,7 @@
                 <w:sz w:val="24"/>
                 <w:szCs w:val="24"/>
               </w:rPr>
-              <w:t>-</w:t>
+              <w:t>Da definire</w:t>
             </w:r>
           </w:p>
         </w:tc>
@@ -11995,6 +11980,7 @@
         <w:docPartUnique/>
       </w:docPartObj>
     </w:sdtPr>
+    <w:sdtEndPr/>
     <w:sdtContent>
       <w:p>
         <w:pPr>
@@ -14083,7 +14069,7 @@
 </file>
 
 <file path=customXml/itemProps1.xml><?xml version="1.0" encoding="utf-8"?>
-<ds:datastoreItem xmlns:ds="http://schemas.openxmlformats.org/officeDocument/2006/customXml" ds:itemID="{38B27E99-15DC-4E0D-B775-115C5638ADF3}">
+<ds:datastoreItem xmlns:ds="http://schemas.openxmlformats.org/officeDocument/2006/customXml" ds:itemID="{7BE7CFC7-B910-42CB-AC4E-C05F5572DE4B}">
   <ds:schemaRefs>
     <ds:schemaRef ds:uri="http://schemas.openxmlformats.org/officeDocument/2006/bibliography"/>
   </ds:schemaRefs>

</xml_diff>